<commit_message>
handling some main function errors
</commit_message>
<xml_diff>
--- a/CFG/CFG.docx
+++ b/CFG/CFG.docx
@@ -37,7 +37,7 @@
           <w:sz w:val="29"/>
           <w:szCs w:val="29"/>
         </w:rPr>
-        <w:t>Function_Statement Program | Main_Function</w:t>
+        <w:t>Function_Statement Main_Function</w:t>
       </w:r>
     </w:p>
     <w:p>
@@ -132,6 +132,48 @@
         </w:rPr>
         <w:t>Function_Declaration Function_Body</w:t>
       </w:r>
+      <w:r>
+        <w:rPr>
+          <w:rFonts w:ascii="Andalus" w:hAnsi="Andalus" w:cs="Andalus"/>
+          <w:sz w:val="29"/>
+          <w:szCs w:val="29"/>
+        </w:rPr>
+        <w:t xml:space="preserve"> </w:t>
+      </w:r>
+      <w:r>
+        <w:rPr>
+          <w:rFonts w:ascii="Andalus" w:hAnsi="Andalus" w:cs="Andalus"/>
+          <w:sz w:val="29"/>
+          <w:szCs w:val="29"/>
+        </w:rPr>
+        <w:t>Function _Statement</w:t>
+      </w:r>
+      <w:r>
+        <w:rPr>
+          <w:rFonts w:ascii="Andalus" w:hAnsi="Andalus" w:cs="Andalus"/>
+          <w:sz w:val="29"/>
+          <w:szCs w:val="29"/>
+        </w:rPr>
+        <w:t xml:space="preserve"> |</w:t>
+      </w:r>
+      <w:r>
+        <w:rPr>
+          <w:rFonts w:ascii="Cambria" w:hAnsi="Cambria" w:cs="Cambria"/>
+          <w:color w:val="4D5155"/>
+          <w:sz w:val="29"/>
+          <w:szCs w:val="29"/>
+        </w:rPr>
+        <w:t xml:space="preserve"> </w:t>
+      </w:r>
+      <w:r>
+        <w:rPr>
+          <w:rFonts w:ascii="Cambria" w:hAnsi="Cambria" w:cs="Cambria"/>
+          <w:color w:val="4D5155"/>
+          <w:sz w:val="29"/>
+          <w:szCs w:val="29"/>
+        </w:rPr>
+        <w:t>ε</w:t>
+      </w:r>
     </w:p>
     <w:p>
       <w:pPr>
@@ -352,6 +394,7 @@
       <w:r>
         <w:rPr>
           <w:rFonts w:ascii="Andalus" w:hAnsi="Andalus" w:cs="Andalus"/>
+          <w:color w:val="00B0F0"/>
           <w:sz w:val="29"/>
           <w:szCs w:val="29"/>
         </w:rPr>
@@ -368,6 +411,7 @@
         </w:numPr>
         <w:spacing w:after="4" w:line="360" w:lineRule="auto"/>
         <w:rPr>
+          <w:color w:val="00B0F0"/>
           <w:sz w:val="29"/>
           <w:szCs w:val="29"/>
         </w:rPr>
@@ -394,7 +438,33 @@
           <w:sz w:val="29"/>
           <w:szCs w:val="29"/>
         </w:rPr>
-        <w:t>Datatype FunctionName (Function_Parameters)</w:t>
+        <w:t xml:space="preserve">Datatype FunctionName </w:t>
+      </w:r>
+      <w:r>
+        <w:rPr>
+          <w:rFonts w:ascii="Andalus" w:hAnsi="Andalus" w:cs="Andalus"/>
+          <w:color w:val="00B0F0"/>
+          <w:sz w:val="29"/>
+          <w:szCs w:val="29"/>
+        </w:rPr>
+        <w:t>(</w:t>
+      </w:r>
+      <w:r>
+        <w:rPr>
+          <w:rFonts w:ascii="Andalus" w:hAnsi="Andalus" w:cs="Andalus"/>
+          <w:sz w:val="29"/>
+          <w:szCs w:val="29"/>
+        </w:rPr>
+        <w:t>Function_Parameters</w:t>
+      </w:r>
+      <w:r>
+        <w:rPr>
+          <w:rFonts w:ascii="Andalus" w:hAnsi="Andalus" w:cs="Andalus"/>
+          <w:color w:val="00B0F0"/>
+          <w:sz w:val="29"/>
+          <w:szCs w:val="29"/>
+        </w:rPr>
+        <w:t>)</w:t>
       </w:r>
     </w:p>
     <w:p>
@@ -622,15 +692,7 @@
           <w:sz w:val="29"/>
           <w:szCs w:val="29"/>
         </w:rPr>
-        <w:t>Expression</w:t>
-      </w:r>
-      <w:r>
-        <w:rPr>
-          <w:rFonts w:ascii="Andalus" w:hAnsi="Andalus" w:cs="Andalus"/>
-          <w:sz w:val="29"/>
-          <w:szCs w:val="29"/>
-        </w:rPr>
-        <w:t xml:space="preserve"> </w:t>
+        <w:t xml:space="preserve">Expression </w:t>
       </w:r>
       <w:r>
         <w:rPr>
@@ -667,15 +729,7 @@
           <w:sz w:val="29"/>
           <w:szCs w:val="29"/>
         </w:rPr>
-        <w:t>Expression</w:t>
-      </w:r>
-      <w:r>
-        <w:rPr>
-          <w:rFonts w:ascii="Andalus" w:hAnsi="Andalus" w:cs="Andalus"/>
-          <w:sz w:val="29"/>
-          <w:szCs w:val="29"/>
-        </w:rPr>
-        <w:t xml:space="preserve"> </w:t>
+        <w:t xml:space="preserve">Expression </w:t>
       </w:r>
       <w:r>
         <w:rPr>
@@ -1806,15 +1860,7 @@
           <w:sz w:val="29"/>
           <w:szCs w:val="29"/>
         </w:rPr>
-        <w:t>Assignment</w:t>
-      </w:r>
-      <w:r>
-        <w:rPr>
-          <w:rFonts w:ascii="Andalus" w:hAnsi="Andalus" w:cs="Andalus"/>
-          <w:sz w:val="29"/>
-          <w:szCs w:val="29"/>
-        </w:rPr>
-        <w:t xml:space="preserve"> </w:t>
+        <w:t xml:space="preserve">Assignment </w:t>
       </w:r>
       <w:r>
         <w:rPr>
@@ -2331,22 +2377,6 @@
           <w:sz w:val="29"/>
           <w:szCs w:val="29"/>
         </w:rPr>
-      </w:pPr>
-    </w:p>
-    <w:p>
-      <w:pPr>
-        <w:pStyle w:val="Default"/>
-        <w:pageBreakBefore/>
-        <w:spacing w:line="360" w:lineRule="auto"/>
-        <w:rPr>
-          <w:sz w:val="29"/>
-          <w:szCs w:val="29"/>
-        </w:rPr>
-      </w:pPr>
-    </w:p>
-    <w:p>
-      <w:pPr>
-        <w:spacing w:line="360" w:lineRule="auto"/>
       </w:pPr>
     </w:p>
     <w:sectPr>

</xml_diff>